<commit_message>
Modification du code ainsi que la progression de la doc
</commit_message>
<xml_diff>
--- a/Doc/Documentation-Word.docx
+++ b/Doc/Documentation-Word.docx
@@ -6,8 +6,6 @@
       <w:pPr>
         <w:pStyle w:val="TM1"/>
       </w:pPr>
-      <w:bookmarkStart w:id="0" w:name="_GoBack"/>
-      <w:bookmarkEnd w:id="0"/>
       <w:r>
         <w:rPr>
           <w:lang w:val="fr-CH" w:eastAsia="fr-CH" w:bidi="ta-LK"/>
@@ -3210,7 +3208,7 @@
           <w:u w:val="single"/>
         </w:rPr>
       </w:pPr>
-      <w:bookmarkStart w:id="1" w:name="_Toc2333847"/>
+      <w:bookmarkStart w:id="0" w:name="_Toc2333847"/>
       <w:r>
         <w:br w:type="page"/>
       </w:r>
@@ -3223,7 +3221,7 @@
         <w:lastRenderedPageBreak/>
         <w:t>Introduction</w:t>
       </w:r>
-      <w:bookmarkEnd w:id="1"/>
+      <w:bookmarkEnd w:id="0"/>
     </w:p>
     <w:p>
       <w:pPr>
@@ -3233,7 +3231,7 @@
           <w:iCs/>
         </w:rPr>
       </w:pPr>
-      <w:bookmarkStart w:id="2" w:name="_Toc2333848"/>
+      <w:bookmarkStart w:id="1" w:name="_Toc2333848"/>
       <w:r>
         <w:rPr>
           <w:i w:val="0"/>
@@ -3241,7 +3239,7 @@
         </w:rPr>
         <w:t>Cadre, description et motivation</w:t>
       </w:r>
-      <w:bookmarkEnd w:id="2"/>
+      <w:bookmarkEnd w:id="1"/>
     </w:p>
     <w:p>
       <w:pPr>
@@ -3259,7 +3257,7 @@
           <w:iCs/>
         </w:rPr>
       </w:pPr>
-      <w:bookmarkStart w:id="3" w:name="_Toc2333849"/>
+      <w:bookmarkStart w:id="2" w:name="_Toc2333849"/>
       <w:r>
         <w:rPr>
           <w:i w:val="0"/>
@@ -3267,7 +3265,7 @@
         </w:rPr>
         <w:t>Organisation</w:t>
       </w:r>
-      <w:bookmarkEnd w:id="3"/>
+      <w:bookmarkEnd w:id="2"/>
     </w:p>
     <w:p>
       <w:pPr>
@@ -3318,24 +3316,52 @@
           <w:iCs w:val="0"/>
           <w:color w:val="auto"/>
         </w:rPr>
-        <w:t>Jessy Borcard, Dylan Berney</w:t>
-      </w:r>
-    </w:p>
-    <w:p>
-      <w:pPr>
-        <w:pStyle w:val="Help"/>
+        <w:t xml:space="preserve">Jessy </w:t>
+      </w:r>
+      <w:proofErr w:type="spellStart"/>
+      <w:r>
         <w:rPr>
           <w:i w:val="0"/>
           <w:iCs w:val="0"/>
           <w:color w:val="auto"/>
         </w:rPr>
-      </w:pPr>
+        <w:t>Borcard</w:t>
+      </w:r>
+      <w:proofErr w:type="spellEnd"/>
       <w:r>
         <w:rPr>
           <w:i w:val="0"/>
           <w:iCs w:val="0"/>
           <w:color w:val="auto"/>
         </w:rPr>
+        <w:t xml:space="preserve">, Dylan </w:t>
+      </w:r>
+      <w:proofErr w:type="spellStart"/>
+      <w:r>
+        <w:rPr>
+          <w:i w:val="0"/>
+          <w:iCs w:val="0"/>
+          <w:color w:val="auto"/>
+        </w:rPr>
+        <w:t>Berney</w:t>
+      </w:r>
+      <w:proofErr w:type="spellEnd"/>
+    </w:p>
+    <w:p>
+      <w:pPr>
+        <w:pStyle w:val="Help"/>
+        <w:rPr>
+          <w:i w:val="0"/>
+          <w:iCs w:val="0"/>
+          <w:color w:val="auto"/>
+        </w:rPr>
+      </w:pPr>
+      <w:r>
+        <w:rPr>
+          <w:i w:val="0"/>
+          <w:iCs w:val="0"/>
+          <w:color w:val="auto"/>
+        </w:rPr>
         <w:t>Pascal Benzonana</w:t>
       </w:r>
     </w:p>
@@ -3347,7 +3373,7 @@
           <w:iCs/>
         </w:rPr>
       </w:pPr>
-      <w:bookmarkStart w:id="4" w:name="_Toc2333850"/>
+      <w:bookmarkStart w:id="3" w:name="_Toc2333850"/>
       <w:r>
         <w:rPr>
           <w:i w:val="0"/>
@@ -3355,7 +3381,7 @@
         </w:rPr>
         <w:t>Objectifs</w:t>
       </w:r>
-      <w:bookmarkEnd w:id="4"/>
+      <w:bookmarkEnd w:id="3"/>
     </w:p>
     <w:p>
       <w:pPr>
@@ -3431,7 +3457,7 @@
           <w:iCs/>
         </w:rPr>
       </w:pPr>
-      <w:bookmarkStart w:id="5" w:name="_Toc2333851"/>
+      <w:bookmarkStart w:id="4" w:name="_Toc2333851"/>
       <w:r>
         <w:rPr>
           <w:i w:val="0"/>
@@ -3446,68 +3472,71 @@
         </w:rPr>
         <w:t xml:space="preserve"> initiale</w:t>
       </w:r>
+      <w:bookmarkEnd w:id="4"/>
+    </w:p>
+    <w:p>
+      <w:pPr>
+        <w:pStyle w:val="Help"/>
+        <w:rPr>
+          <w:i w:val="0"/>
+          <w:iCs w:val="0"/>
+          <w:color w:val="auto"/>
+        </w:rPr>
+      </w:pPr>
+      <w:r>
+        <w:rPr>
+          <w:i w:val="0"/>
+          <w:iCs w:val="0"/>
+          <w:color w:val="auto"/>
+        </w:rPr>
+        <w:t>Date de début : 11.03.2019</w:t>
+      </w:r>
+    </w:p>
+    <w:p>
+      <w:pPr>
+        <w:pStyle w:val="Help"/>
+        <w:rPr>
+          <w:i w:val="0"/>
+          <w:iCs w:val="0"/>
+          <w:color w:val="auto"/>
+        </w:rPr>
+      </w:pPr>
+      <w:r>
+        <w:rPr>
+          <w:i w:val="0"/>
+          <w:iCs w:val="0"/>
+          <w:color w:val="auto"/>
+        </w:rPr>
+        <w:t>Date de fin : 07.04.2019</w:t>
+      </w:r>
+    </w:p>
+    <w:p>
+      <w:pPr>
+        <w:pStyle w:val="Help"/>
+        <w:rPr>
+          <w:i w:val="0"/>
+          <w:iCs w:val="0"/>
+          <w:color w:val="auto"/>
+        </w:rPr>
+      </w:pPr>
+      <w:r>
+        <w:rPr>
+          <w:i w:val="0"/>
+          <w:iCs w:val="0"/>
+          <w:color w:val="auto"/>
+        </w:rPr>
+        <w:t>But : Finir la documentation ainsi que le programme</w:t>
+      </w:r>
+    </w:p>
+    <w:p>
+      <w:pPr>
+        <w:pStyle w:val="Titre1"/>
+      </w:pPr>
+      <w:bookmarkStart w:id="5" w:name="_Toc2333852"/>
+      <w:r>
+        <w:t>Analyse</w:t>
+      </w:r>
       <w:bookmarkEnd w:id="5"/>
-    </w:p>
-    <w:p>
-      <w:pPr>
-        <w:pStyle w:val="Help"/>
-      </w:pPr>
-      <w:r>
-        <w:t>P</w:t>
-      </w:r>
-      <w:r>
-        <w:t xml:space="preserve">lanification </w:t>
-      </w:r>
-      <w:r>
-        <w:t xml:space="preserve">très globale </w:t>
-      </w:r>
-      <w:r>
-        <w:t>du projet</w:t>
-      </w:r>
-      <w:r>
-        <w:t xml:space="preserve"> qui sera</w:t>
-      </w:r>
-      <w:r>
-        <w:t xml:space="preserve"> revue après l'</w:t>
-      </w:r>
-      <w:r>
-        <w:t>a</w:t>
-      </w:r>
-      <w:r>
-        <w:t xml:space="preserve">nalyse. </w:t>
-      </w:r>
-    </w:p>
-    <w:p>
-      <w:pPr>
-        <w:pStyle w:val="Help"/>
-      </w:pPr>
-      <w:r>
-        <w:t>Les dates de début, de fin et des étapes principales seront mises en évidence.</w:t>
-      </w:r>
-    </w:p>
-    <w:p>
-      <w:pPr>
-        <w:pStyle w:val="Help"/>
-      </w:pPr>
-      <w:r>
-        <w:t xml:space="preserve">Ces éléments peuvent être repris </w:t>
-      </w:r>
-      <w:r>
-        <w:t>de la fiche signalétique</w:t>
-      </w:r>
-      <w:r>
-        <w:t xml:space="preserve"> ou du cahier des charges</w:t>
-      </w:r>
-    </w:p>
-    <w:p>
-      <w:pPr>
-        <w:pStyle w:val="Titre1"/>
-      </w:pPr>
-      <w:bookmarkStart w:id="6" w:name="_Toc2333852"/>
-      <w:r>
-        <w:t>Analyse</w:t>
-      </w:r>
-      <w:bookmarkEnd w:id="6"/>
     </w:p>
     <w:p>
       <w:r>
@@ -3548,6 +3577,9 @@
       <w:r>
         <w:t xml:space="preserve">Ensuite </w:t>
       </w:r>
+      <w:r>
+        <w:t>nous avons le</w:t>
+      </w:r>
     </w:p>
     <w:p>
       <w:pPr>
@@ -3557,7 +3589,7 @@
           <w:iCs/>
         </w:rPr>
       </w:pPr>
-      <w:bookmarkStart w:id="7" w:name="_Toc2333853"/>
+      <w:bookmarkStart w:id="6" w:name="_Toc2333853"/>
       <w:r>
         <w:rPr>
           <w:i w:val="0"/>
@@ -3565,7 +3597,7 @@
         </w:rPr>
         <w:t>Use cases et scénarios</w:t>
       </w:r>
-      <w:bookmarkEnd w:id="7"/>
+      <w:bookmarkEnd w:id="6"/>
     </w:p>
     <w:p>
       <w:pPr>
@@ -3582,8 +3614,8 @@
           <w:lang w:val="en"/>
         </w:rPr>
       </w:pPr>
-      <w:bookmarkStart w:id="8" w:name="_Toc2333854"/>
-      <w:bookmarkStart w:id="9" w:name="_Toc71691012"/>
+      <w:bookmarkStart w:id="7" w:name="_Toc2333854"/>
+      <w:bookmarkStart w:id="8" w:name="_Toc71691012"/>
       <w:r>
         <w:rPr>
           <w:lang w:val="en"/>
@@ -3605,7 +3637,7 @@
         <w:lastRenderedPageBreak/>
         <w:t>(Use case 1)</w:t>
       </w:r>
-      <w:bookmarkEnd w:id="8"/>
+      <w:bookmarkEnd w:id="7"/>
     </w:p>
     <w:p>
       <w:pPr>
@@ -3615,10 +3647,77 @@
         </w:rPr>
       </w:pPr>
       <w:r>
+        <w:drawing>
+          <wp:inline distT="0" distB="0" distL="0" distR="0">
+            <wp:extent cx="5213890" cy="1869926"/>
+            <wp:effectExtent l="0" t="0" r="6350" b="0"/>
+            <wp:docPr id="6" name="Image 6"/>
+            <wp:cNvGraphicFramePr>
+              <a:graphicFrameLocks xmlns:a="http://schemas.openxmlformats.org/drawingml/2006/main" noChangeAspect="1"/>
+            </wp:cNvGraphicFramePr>
+            <a:graphic xmlns:a="http://schemas.openxmlformats.org/drawingml/2006/main">
+              <a:graphicData uri="http://schemas.openxmlformats.org/drawingml/2006/picture">
+                <pic:pic xmlns:pic="http://schemas.openxmlformats.org/drawingml/2006/picture">
+                  <pic:nvPicPr>
+                    <pic:cNvPr id="0" name="Picture 2"/>
+                    <pic:cNvPicPr>
+                      <a:picLocks noChangeAspect="1" noChangeArrowheads="1"/>
+                    </pic:cNvPicPr>
+                  </pic:nvPicPr>
+                  <pic:blipFill>
+                    <a:blip r:embed="rId11">
+                      <a:extLst>
+                        <a:ext uri="{28A0092B-C50C-407E-A947-70E740481C1C}">
+                          <a14:useLocalDpi xmlns:a14="http://schemas.microsoft.com/office/drawing/2010/main" val="0"/>
+                        </a:ext>
+                      </a:extLst>
+                    </a:blip>
+                    <a:srcRect/>
+                    <a:stretch>
+                      <a:fillRect/>
+                    </a:stretch>
+                  </pic:blipFill>
+                  <pic:spPr bwMode="auto">
+                    <a:xfrm>
+                      <a:off x="0" y="0"/>
+                      <a:ext cx="5278255" cy="1893010"/>
+                    </a:xfrm>
+                    <a:prstGeom prst="rect">
+                      <a:avLst/>
+                    </a:prstGeom>
+                    <a:noFill/>
+                    <a:ln>
+                      <a:noFill/>
+                    </a:ln>
+                  </pic:spPr>
+                </pic:pic>
+              </a:graphicData>
+            </a:graphic>
+          </wp:inline>
+        </w:drawing>
+      </w:r>
+      <w:r>
+        <w:t xml:space="preserve"> </w:t>
+      </w:r>
+      <w:r>
         <w:rPr>
           <w:lang w:val="en"/>
         </w:rPr>
-        <w:t>(Scénario 1.1)</w:t>
+        <w:t>(</w:t>
+      </w:r>
+      <w:proofErr w:type="spellStart"/>
+      <w:r>
+        <w:rPr>
+          <w:lang w:val="en"/>
+        </w:rPr>
+        <w:t>Scénario</w:t>
+      </w:r>
+      <w:proofErr w:type="spellEnd"/>
+      <w:r>
+        <w:rPr>
+          <w:lang w:val="en"/>
+        </w:rPr>
+        <w:t xml:space="preserve"> 1.2)</w:t>
       </w:r>
     </w:p>
     <w:p>
@@ -3632,8 +3731,44 @@
         <w:rPr>
           <w:lang w:val="en"/>
         </w:rPr>
-        <w:t>(Scénario 1.2)</w:t>
-      </w:r>
+        <w:t>(</w:t>
+      </w:r>
+      <w:proofErr w:type="spellStart"/>
+      <w:r>
+        <w:rPr>
+          <w:lang w:val="en"/>
+        </w:rPr>
+        <w:t>Scénario</w:t>
+      </w:r>
+      <w:proofErr w:type="spellEnd"/>
+      <w:r>
+        <w:rPr>
+          <w:lang w:val="en"/>
+        </w:rPr>
+        <w:t xml:space="preserve"> …)</w:t>
+      </w:r>
+    </w:p>
+    <w:p>
+      <w:pPr>
+        <w:pStyle w:val="Titre3"/>
+        <w:rPr>
+          <w:lang w:val="en"/>
+        </w:rPr>
+      </w:pPr>
+      <w:bookmarkStart w:id="9" w:name="_Toc2333855"/>
+      <w:r>
+        <w:rPr>
+          <w:lang w:val="en"/>
+        </w:rPr>
+        <w:t>(Use case 2</w:t>
+      </w:r>
+      <w:r>
+        <w:rPr>
+          <w:lang w:val="en"/>
+        </w:rPr>
+        <w:t>)</w:t>
+      </w:r>
+      <w:bookmarkEnd w:id="9"/>
     </w:p>
     <w:p>
       <w:pPr>
@@ -3646,7 +3781,49 @@
         <w:rPr>
           <w:lang w:val="en"/>
         </w:rPr>
-        <w:t>(Scénario …)</w:t>
+        <w:t>(</w:t>
+      </w:r>
+      <w:proofErr w:type="spellStart"/>
+      <w:r>
+        <w:rPr>
+          <w:lang w:val="en"/>
+        </w:rPr>
+        <w:t>Scénario</w:t>
+      </w:r>
+      <w:proofErr w:type="spellEnd"/>
+      <w:r>
+        <w:rPr>
+          <w:lang w:val="en"/>
+        </w:rPr>
+        <w:t xml:space="preserve"> 2.1)</w:t>
+      </w:r>
+    </w:p>
+    <w:p>
+      <w:pPr>
+        <w:pStyle w:val="Titre4"/>
+        <w:rPr>
+          <w:lang w:val="en"/>
+        </w:rPr>
+      </w:pPr>
+      <w:r>
+        <w:rPr>
+          <w:lang w:val="en"/>
+        </w:rPr>
+        <w:t>(</w:t>
+      </w:r>
+      <w:proofErr w:type="spellStart"/>
+      <w:r>
+        <w:rPr>
+          <w:lang w:val="en"/>
+        </w:rPr>
+        <w:t>Scénario</w:t>
+      </w:r>
+      <w:proofErr w:type="spellEnd"/>
+      <w:r>
+        <w:rPr>
+          <w:lang w:val="en"/>
+        </w:rPr>
+        <w:t xml:space="preserve"> 2.2)</w:t>
       </w:r>
     </w:p>
     <w:p>
@@ -3656,12 +3833,12 @@
           <w:lang w:val="en"/>
         </w:rPr>
       </w:pPr>
-      <w:bookmarkStart w:id="10" w:name="_Toc2333855"/>
+      <w:bookmarkStart w:id="10" w:name="_Toc2333856"/>
       <w:r>
         <w:rPr>
           <w:lang w:val="en"/>
         </w:rPr>
-        <w:t>(Use case 2</w:t>
+        <w:t>(Use case …</w:t>
       </w:r>
       <w:r>
         <w:rPr>
@@ -3682,57 +3859,21 @@
         <w:rPr>
           <w:lang w:val="en"/>
         </w:rPr>
-        <w:t>(Scénario 2.1)</w:t>
-      </w:r>
-    </w:p>
-    <w:p>
-      <w:pPr>
-        <w:pStyle w:val="Titre4"/>
+        <w:t>(</w:t>
+      </w:r>
+      <w:proofErr w:type="spellStart"/>
+      <w:r>
         <w:rPr>
           <w:lang w:val="en"/>
         </w:rPr>
-      </w:pPr>
+        <w:t>Scénario</w:t>
+      </w:r>
+      <w:proofErr w:type="spellEnd"/>
       <w:r>
         <w:rPr>
           <w:lang w:val="en"/>
         </w:rPr>
-        <w:t>(Scénario 2.2)</w:t>
-      </w:r>
-    </w:p>
-    <w:p>
-      <w:pPr>
-        <w:pStyle w:val="Titre3"/>
-        <w:rPr>
-          <w:lang w:val="en"/>
-        </w:rPr>
-      </w:pPr>
-      <w:bookmarkStart w:id="11" w:name="_Toc2333856"/>
-      <w:r>
-        <w:rPr>
-          <w:lang w:val="en"/>
-        </w:rPr>
-        <w:t>(Use case …</w:t>
-      </w:r>
-      <w:r>
-        <w:rPr>
-          <w:lang w:val="en"/>
-        </w:rPr>
-        <w:t>)</w:t>
-      </w:r>
-      <w:bookmarkEnd w:id="11"/>
-    </w:p>
-    <w:p>
-      <w:pPr>
-        <w:pStyle w:val="Titre4"/>
-        <w:rPr>
-          <w:lang w:val="en"/>
-        </w:rPr>
-      </w:pPr>
-      <w:r>
-        <w:rPr>
-          <w:lang w:val="en"/>
-        </w:rPr>
-        <w:t>(Scénario …)</w:t>
+        <w:t xml:space="preserve"> …)</w:t>
       </w:r>
     </w:p>
     <w:p>
@@ -3743,7 +3884,7 @@
           <w:iCs/>
         </w:rPr>
       </w:pPr>
-      <w:bookmarkStart w:id="12" w:name="_Toc2333857"/>
+      <w:bookmarkStart w:id="11" w:name="_Toc2333857"/>
       <w:r>
         <w:rPr>
           <w:i w:val="0"/>
@@ -3751,7 +3892,7 @@
         </w:rPr>
         <w:t>Modèle Conceptuel de Données</w:t>
       </w:r>
-      <w:bookmarkEnd w:id="12"/>
+      <w:bookmarkEnd w:id="11"/>
     </w:p>
     <w:p>
       <w:pPr>
@@ -3777,7 +3918,7 @@
           <w:iCs/>
         </w:rPr>
       </w:pPr>
-      <w:bookmarkStart w:id="13" w:name="_Toc2333858"/>
+      <w:bookmarkStart w:id="12" w:name="_Toc2333858"/>
       <w:r>
         <w:rPr>
           <w:i w:val="0"/>
@@ -3785,8 +3926,8 @@
         </w:rPr>
         <w:t>Stratégie de test</w:t>
       </w:r>
-      <w:bookmarkEnd w:id="9"/>
-      <w:bookmarkEnd w:id="13"/>
+      <w:bookmarkEnd w:id="8"/>
+      <w:bookmarkEnd w:id="12"/>
     </w:p>
     <w:p>
       <w:r>
@@ -3801,9 +3942,9 @@
           <w:iCs/>
         </w:rPr>
       </w:pPr>
-      <w:bookmarkStart w:id="14" w:name="_Toc25553309"/>
-      <w:bookmarkStart w:id="15" w:name="_Toc71691014"/>
-      <w:bookmarkStart w:id="16" w:name="_Toc2333859"/>
+      <w:bookmarkStart w:id="13" w:name="_Toc25553309"/>
+      <w:bookmarkStart w:id="14" w:name="_Toc71691014"/>
+      <w:bookmarkStart w:id="15" w:name="_Toc2333859"/>
       <w:r>
         <w:rPr>
           <w:i w:val="0"/>
@@ -3811,31 +3952,38 @@
         </w:rPr>
         <w:t>Budget</w:t>
       </w:r>
+      <w:bookmarkEnd w:id="13"/>
       <w:bookmarkEnd w:id="14"/>
       <w:bookmarkEnd w:id="15"/>
-      <w:bookmarkEnd w:id="16"/>
-    </w:p>
-    <w:p>
-      <w:pPr>
-        <w:pStyle w:val="Help"/>
-      </w:pPr>
-      <w:r>
-        <w:t>Le budget détaillé incluant</w:t>
-      </w:r>
-      <w:r>
-        <w:t> :</w:t>
-      </w:r>
     </w:p>
     <w:p>
       <w:pPr>
         <w:pStyle w:val="Help"/>
         <w:numPr>
           <w:ilvl w:val="0"/>
-          <w:numId w:val="27"/>
+          <w:numId w:val="30"/>
         </w:numPr>
-      </w:pPr>
-      <w:r>
-        <w:t>Les ressources humaines (en personne*heure)</w:t>
+        <w:rPr>
+          <w:i w:val="0"/>
+          <w:iCs w:val="0"/>
+          <w:color w:val="auto"/>
+        </w:rPr>
+      </w:pPr>
+      <w:r>
+        <w:rPr>
+          <w:i w:val="0"/>
+          <w:iCs w:val="0"/>
+          <w:color w:val="auto"/>
+        </w:rPr>
+        <w:t>On</w:t>
+      </w:r>
+      <w:r>
+        <w:rPr>
+          <w:i w:val="0"/>
+          <w:iCs w:val="0"/>
+          <w:color w:val="auto"/>
+        </w:rPr>
+        <w:t xml:space="preserve"> a un temps de huit semaines pour pouvoir finir le projet.</w:t>
       </w:r>
     </w:p>
     <w:p>
@@ -3843,77 +3991,21 @@
         <w:pStyle w:val="Help"/>
         <w:numPr>
           <w:ilvl w:val="0"/>
-          <w:numId w:val="27"/>
+          <w:numId w:val="30"/>
         </w:numPr>
-      </w:pPr>
-      <w:r>
-        <w:t>L</w:t>
-      </w:r>
-      <w:r>
-        <w:t xml:space="preserve">es coûts </w:t>
-      </w:r>
-      <w:r>
-        <w:t xml:space="preserve">éventuels </w:t>
-      </w:r>
-      <w:r>
-        <w:t>du projet</w:t>
-      </w:r>
-      <w:r>
-        <w:t xml:space="preserve"> en matériel ou licenses)</w:t>
-      </w:r>
-      <w:r>
-        <w:t>. Si aucune dépense nécessaire</w:t>
-      </w:r>
-      <w:r>
-        <w:t>,</w:t>
-      </w:r>
-      <w:r>
-        <w:t xml:space="preserve"> l’indiquer</w:t>
-      </w:r>
-    </w:p>
-    <w:p>
-      <w:pPr>
-        <w:pStyle w:val="Titre1"/>
-        <w:tabs>
-          <w:tab w:val="num" w:pos="360"/>
-        </w:tabs>
-      </w:pPr>
-      <w:bookmarkStart w:id="17" w:name="_Toc2333860"/>
-      <w:r>
-        <w:t>Implémentation</w:t>
-      </w:r>
-      <w:bookmarkEnd w:id="17"/>
-    </w:p>
-    <w:p>
-      <w:pPr>
-        <w:pStyle w:val="Titre2"/>
         <w:rPr>
           <w:i w:val="0"/>
-          <w:iCs/>
-        </w:rPr>
-      </w:pPr>
-      <w:bookmarkStart w:id="18" w:name="_Toc2333861"/>
-      <w:bookmarkStart w:id="19" w:name="_Toc25553317"/>
-      <w:bookmarkStart w:id="20" w:name="_Toc71691022"/>
-      <w:bookmarkStart w:id="21" w:name="_Ref254352701"/>
+          <w:iCs w:val="0"/>
+          <w:color w:val="auto"/>
+        </w:rPr>
+      </w:pPr>
       <w:r>
         <w:rPr>
           <w:i w:val="0"/>
-          <w:iCs/>
-        </w:rPr>
-        <w:t>Vue d’ensemble</w:t>
-      </w:r>
-      <w:bookmarkEnd w:id="18"/>
-    </w:p>
-    <w:p>
-      <w:pPr>
-        <w:pStyle w:val="Help"/>
-      </w:pPr>
-      <w:r>
-        <w:t xml:space="preserve">Cette section décrit comment le système à réaliser </w:t>
-      </w:r>
-      <w:r>
-        <w:t>interagit avec son entourage, en termes :</w:t>
+          <w:iCs w:val="0"/>
+          <w:color w:val="auto"/>
+        </w:rPr>
+        <w:t>Le programme doit au moins avoir les fonctions jouer ainsi que le score fonctionnel.</w:t>
       </w:r>
     </w:p>
     <w:p>
@@ -3921,47 +4013,155 @@
         <w:pStyle w:val="Help"/>
         <w:numPr>
           <w:ilvl w:val="0"/>
-          <w:numId w:val="29"/>
+          <w:numId w:val="30"/>
         </w:numPr>
-      </w:pPr>
-      <w:r>
-        <w:t>D’utilisateur(s) humain(s)</w:t>
-      </w:r>
-    </w:p>
-    <w:p>
-      <w:pPr>
-        <w:pStyle w:val="Help"/>
+        <w:rPr>
+          <w:i w:val="0"/>
+          <w:iCs w:val="0"/>
+          <w:color w:val="auto"/>
+        </w:rPr>
+      </w:pPr>
+      <w:r>
+        <w:rPr>
+          <w:i w:val="0"/>
+          <w:iCs w:val="0"/>
+          <w:color w:val="auto"/>
+        </w:rPr>
+        <w:t xml:space="preserve">On dispose de </w:t>
+      </w:r>
+      <w:proofErr w:type="spellStart"/>
+      <w:r>
+        <w:rPr>
+          <w:i w:val="0"/>
+          <w:iCs w:val="0"/>
+          <w:color w:val="auto"/>
+        </w:rPr>
+        <w:t>Clion</w:t>
+      </w:r>
+      <w:proofErr w:type="spellEnd"/>
+      <w:r>
+        <w:rPr>
+          <w:i w:val="0"/>
+          <w:iCs w:val="0"/>
+          <w:color w:val="auto"/>
+        </w:rPr>
+        <w:t xml:space="preserve"> ou </w:t>
+      </w:r>
+      <w:proofErr w:type="spellStart"/>
+      <w:r>
+        <w:rPr>
+          <w:i w:val="0"/>
+          <w:iCs w:val="0"/>
+          <w:color w:val="auto"/>
+        </w:rPr>
+        <w:t>CodeBlocks</w:t>
+      </w:r>
+      <w:proofErr w:type="spellEnd"/>
+      <w:r>
+        <w:rPr>
+          <w:i w:val="0"/>
+          <w:iCs w:val="0"/>
+          <w:color w:val="auto"/>
+        </w:rPr>
+        <w:t xml:space="preserve"> pour pouvoir effectuer ce projet.</w:t>
+      </w:r>
+    </w:p>
+    <w:p>
+      <w:pPr>
+        <w:pStyle w:val="Titre1"/>
+        <w:tabs>
+          <w:tab w:val="num" w:pos="360"/>
+        </w:tabs>
+      </w:pPr>
+      <w:bookmarkStart w:id="16" w:name="_Toc2333860"/>
+      <w:r>
+        <w:t>Implémentation</w:t>
+      </w:r>
+      <w:bookmarkEnd w:id="16"/>
+    </w:p>
+    <w:p>
+      <w:pPr>
+        <w:pStyle w:val="Titre2"/>
+        <w:rPr>
+          <w:i w:val="0"/>
+          <w:iCs/>
+        </w:rPr>
+      </w:pPr>
+      <w:bookmarkStart w:id="17" w:name="_Toc2333861"/>
+      <w:bookmarkStart w:id="18" w:name="_Toc25553317"/>
+      <w:bookmarkStart w:id="19" w:name="_Toc71691022"/>
+      <w:bookmarkStart w:id="20" w:name="_Ref254352701"/>
+      <w:r>
+        <w:rPr>
+          <w:i w:val="0"/>
+          <w:iCs/>
+        </w:rPr>
+        <w:t>Vue d’ensemble</w:t>
+      </w:r>
+      <w:bookmarkEnd w:id="17"/>
+    </w:p>
+    <w:p>
+      <w:pPr>
+        <w:pStyle w:val="Titre2"/>
+        <w:rPr>
+          <w:i w:val="0"/>
+          <w:iCs/>
+        </w:rPr>
+      </w:pPr>
+      <w:bookmarkStart w:id="21" w:name="_Toc2333862"/>
+      <w:r>
+        <w:rPr>
+          <w:i w:val="0"/>
+          <w:iCs/>
+        </w:rPr>
+        <w:t>Choix techniques</w:t>
+      </w:r>
+      <w:bookmarkEnd w:id="21"/>
+    </w:p>
+    <w:p>
+      <w:r>
+        <w:t>Ce projet est réalisé sur :</w:t>
+      </w:r>
+    </w:p>
+    <w:p>
+      <w:pPr>
+        <w:pStyle w:val="Paragraphedeliste"/>
         <w:numPr>
           <w:ilvl w:val="0"/>
-          <w:numId w:val="29"/>
+          <w:numId w:val="30"/>
         </w:numPr>
       </w:pPr>
       <w:r>
-        <w:t>D’utilisateur(s) logiciel(s) (clients d’une API, par exemple)</w:t>
-      </w:r>
-    </w:p>
-    <w:p>
-      <w:pPr>
-        <w:pStyle w:val="Help"/>
+        <w:t xml:space="preserve">Les programmes : </w:t>
+      </w:r>
+      <w:proofErr w:type="spellStart"/>
+      <w:r>
+        <w:t>Clion</w:t>
+      </w:r>
+      <w:proofErr w:type="spellEnd"/>
+    </w:p>
+    <w:p>
+      <w:pPr>
+        <w:pStyle w:val="Paragraphedeliste"/>
         <w:numPr>
           <w:ilvl w:val="0"/>
-          <w:numId w:val="29"/>
+          <w:numId w:val="30"/>
         </w:numPr>
       </w:pPr>
       <w:r>
-        <w:t>De réseau</w:t>
-      </w:r>
-    </w:p>
-    <w:p>
-      <w:pPr>
-        <w:pStyle w:val="Help"/>
+        <w:t>Système d’exploitation : Windows 10</w:t>
+      </w:r>
+    </w:p>
+    <w:p>
+      <w:pPr>
+        <w:pStyle w:val="Paragraphedeliste"/>
         <w:numPr>
           <w:ilvl w:val="0"/>
-          <w:numId w:val="29"/>
+          <w:numId w:val="30"/>
         </w:numPr>
       </w:pPr>
       <w:r>
-        <w:t>De ressources externes</w:t>
+        <w:t>Programmation en C de base</w:t>
       </w:r>
     </w:p>
     <w:p>
@@ -3972,25 +4172,67 @@
           <w:iCs/>
         </w:rPr>
       </w:pPr>
-      <w:bookmarkStart w:id="22" w:name="_Toc2333862"/>
+      <w:bookmarkStart w:id="22" w:name="_Toc2333863"/>
       <w:r>
         <w:rPr>
           <w:i w:val="0"/>
           <w:iCs/>
         </w:rPr>
-        <w:t>Choix techniques</w:t>
+        <w:lastRenderedPageBreak/>
+        <w:t>Modèle Logique de données</w:t>
       </w:r>
       <w:bookmarkEnd w:id="22"/>
     </w:p>
     <w:p>
       <w:pPr>
         <w:pStyle w:val="Help"/>
-      </w:pPr>
-      <w:r>
-        <w:t>Les divers choix qui ont été faits pour la réalisation du mandat</w:t>
-      </w:r>
-      <w:r>
-        <w:t>, en termes de :</w:t>
+        <w:rPr>
+          <w:i w:val="0"/>
+          <w:iCs w:val="0"/>
+          <w:color w:val="auto"/>
+        </w:rPr>
+      </w:pPr>
+      <w:bookmarkStart w:id="23" w:name="_Toc2333864"/>
+      <w:r>
+        <w:rPr>
+          <w:i w:val="0"/>
+          <w:iCs w:val="0"/>
+          <w:color w:val="auto"/>
+        </w:rPr>
+        <w:t>Le programme fonctionne par rapport au niveau. C’est-à-dire que le joueur choisit la difficulté de jeu et cette difficulté correspond à la taille de la map ainsi que le nombre de bateaux.</w:t>
+      </w:r>
+    </w:p>
+    <w:p>
+      <w:pPr>
+        <w:pStyle w:val="Titre2"/>
+        <w:rPr>
+          <w:i w:val="0"/>
+          <w:iCs/>
+        </w:rPr>
+      </w:pPr>
+      <w:r>
+        <w:rPr>
+          <w:i w:val="0"/>
+          <w:iCs/>
+        </w:rPr>
+        <w:t>Points techniques spécifiques</w:t>
+      </w:r>
+      <w:bookmarkEnd w:id="23"/>
+    </w:p>
+    <w:p>
+      <w:pPr>
+        <w:pStyle w:val="Help"/>
+      </w:pPr>
+      <w:r>
+        <w:t>Cette section contient au minimum deux sous-sections qui décrivent chacune un élément technique précis, qui n’est pas évident et qui sert à comprendre le détail de fonctionnement du système.</w:t>
+      </w:r>
+    </w:p>
+    <w:p>
+      <w:pPr>
+        <w:pStyle w:val="Help"/>
+      </w:pPr>
+      <w:r>
+        <w:t>Il peut s’agir de :</w:t>
       </w:r>
     </w:p>
     <w:p>
@@ -4000,9 +4242,15 @@
           <w:ilvl w:val="0"/>
           <w:numId w:val="18"/>
         </w:numPr>
-      </w:pPr>
-      <w:r>
-        <w:t>Matériel</w:t>
+        <w:rPr>
+          <w:i w:val="0"/>
+        </w:rPr>
+      </w:pPr>
+      <w:r>
+        <w:t>D</w:t>
+      </w:r>
+      <w:r>
+        <w:t>écoupage modulaire</w:t>
       </w:r>
     </w:p>
     <w:p>
@@ -4012,12 +4260,15 @@
           <w:ilvl w:val="0"/>
           <w:numId w:val="18"/>
         </w:numPr>
-      </w:pPr>
-      <w:r>
-        <w:t>S</w:t>
-      </w:r>
-      <w:r>
-        <w:t>ystèmes d'exploitation</w:t>
+        <w:rPr>
+          <w:i w:val="0"/>
+        </w:rPr>
+      </w:pPr>
+      <w:r>
+        <w:t>E</w:t>
+      </w:r>
+      <w:r>
+        <w:t>ntrées-sorties</w:t>
       </w:r>
     </w:p>
     <w:p>
@@ -4027,137 +4278,29 @@
           <w:ilvl w:val="0"/>
           <w:numId w:val="18"/>
         </w:numPr>
-      </w:pPr>
-      <w:r>
-        <w:t>Logiciels tiers (utilitaires, frameworks, navigateurs cible,…)</w:t>
-      </w:r>
-    </w:p>
-    <w:p>
-      <w:pPr>
-        <w:pStyle w:val="Help"/>
-      </w:pPr>
-      <w:r>
-        <w:t xml:space="preserve">Pour chaque élément cité, on donnera une justification du choix </w:t>
-      </w:r>
-      <w:r>
-        <w:t>et on fera la distinction entre ce qui concerne le travail de réalisation et ce qui concerne l’utilisation en production</w:t>
-      </w:r>
-    </w:p>
-    <w:p>
-      <w:pPr>
-        <w:pStyle w:val="Titre2"/>
         <w:rPr>
           <w:i w:val="0"/>
-          <w:iCs/>
-        </w:rPr>
-      </w:pPr>
-      <w:bookmarkStart w:id="23" w:name="_Toc2333863"/>
-      <w:r>
-        <w:rPr>
-          <w:i w:val="0"/>
-          <w:iCs/>
-        </w:rPr>
-        <w:lastRenderedPageBreak/>
-        <w:t>Modèle Logique de données</w:t>
-      </w:r>
-      <w:bookmarkEnd w:id="23"/>
-    </w:p>
-    <w:p>
-      <w:pPr>
-        <w:pStyle w:val="Help"/>
-      </w:pPr>
-      <w:r>
-        <w:t>Selon le type de projet :</w:t>
-      </w:r>
-    </w:p>
-    <w:p>
-      <w:pPr>
-        <w:pStyle w:val="Help"/>
-        <w:numPr>
-          <w:ilvl w:val="0"/>
-          <w:numId w:val="28"/>
-        </w:numPr>
-      </w:pPr>
-      <w:r>
-        <w:t>Modèle de base de données</w:t>
-      </w:r>
-    </w:p>
-    <w:p>
-      <w:pPr>
-        <w:pStyle w:val="Help"/>
-        <w:numPr>
-          <w:ilvl w:val="0"/>
-          <w:numId w:val="28"/>
-        </w:numPr>
-      </w:pPr>
-      <w:r>
-        <w:t>Diagramme de classe</w:t>
-      </w:r>
-    </w:p>
-    <w:p>
-      <w:pPr>
-        <w:pStyle w:val="Help"/>
-        <w:numPr>
-          <w:ilvl w:val="0"/>
-          <w:numId w:val="28"/>
-        </w:numPr>
-      </w:pPr>
-      <w:r>
-        <w:t>Topologie réseau</w:t>
-      </w:r>
-    </w:p>
-    <w:p>
-      <w:pPr>
-        <w:pStyle w:val="Help"/>
-        <w:numPr>
-          <w:ilvl w:val="0"/>
-          <w:numId w:val="28"/>
-        </w:numPr>
-      </w:pPr>
-      <w:r>
-        <w:t>…</w:t>
-      </w:r>
-    </w:p>
-    <w:p>
-      <w:pPr>
-        <w:pStyle w:val="Help"/>
-      </w:pPr>
-      <w:r>
-        <w:t>Cette section ne peut être supprimée qu’avec l’accord explicite du chef de projet</w:t>
-      </w:r>
-    </w:p>
-    <w:p>
-      <w:pPr>
-        <w:pStyle w:val="Titre2"/>
-        <w:rPr>
-          <w:i w:val="0"/>
-          <w:iCs/>
-        </w:rPr>
-      </w:pPr>
-      <w:bookmarkStart w:id="24" w:name="_Toc2333864"/>
-      <w:r>
-        <w:rPr>
-          <w:i w:val="0"/>
-          <w:iCs/>
-        </w:rPr>
-        <w:t>Points techniques spécifiques</w:t>
-      </w:r>
-      <w:bookmarkEnd w:id="24"/>
-    </w:p>
-    <w:p>
-      <w:pPr>
-        <w:pStyle w:val="Help"/>
-      </w:pPr>
-      <w:r>
-        <w:t>Cette section contient au minimum deux sous-sections qui décrivent chacune un élément technique précis, qui n’est pas évident et qui sert à comprendre le détail de fonctionnement du système.</w:t>
-      </w:r>
-    </w:p>
-    <w:p>
-      <w:pPr>
-        <w:pStyle w:val="Help"/>
-      </w:pPr>
-      <w:r>
-        <w:t>Il peut s’agir de :</w:t>
+        </w:rPr>
+      </w:pPr>
+      <w:proofErr w:type="spellStart"/>
+      <w:r>
+        <w:t>P</w:t>
+      </w:r>
+      <w:r>
+        <w:t>seudo-code</w:t>
+      </w:r>
+      <w:proofErr w:type="spellEnd"/>
+      <w:r>
+        <w:t xml:space="preserve"> ou organigramme</w:t>
+      </w:r>
+      <w:r>
+        <w:t xml:space="preserve"> </w:t>
+      </w:r>
+      <w:r>
+        <w:t>(d’application ou de scripts)</w:t>
+      </w:r>
+      <w:r>
+        <w:t>.</w:t>
       </w:r>
     </w:p>
     <w:p>
@@ -4175,7 +4318,10 @@
         <w:t>D</w:t>
       </w:r>
       <w:r>
-        <w:t>écoupage modulaire</w:t>
+        <w:t>iagramme de navigation des pages</w:t>
+      </w:r>
+      <w:r>
+        <w:t xml:space="preserve"> (site web)</w:t>
       </w:r>
     </w:p>
     <w:p>
@@ -4190,10 +4336,7 @@
         </w:rPr>
       </w:pPr>
       <w:r>
-        <w:t>E</w:t>
-      </w:r>
-      <w:r>
-        <w:t>ntrées-sorties</w:t>
+        <w:t>Diagramme de séquence</w:t>
       </w:r>
     </w:p>
     <w:p>
@@ -4208,78 +4351,12 @@
         </w:rPr>
       </w:pPr>
       <w:r>
-        <w:t>P</w:t>
-      </w:r>
-      <w:r>
-        <w:t>seudo-code</w:t>
-      </w:r>
-      <w:r>
-        <w:t xml:space="preserve"> ou organigramme</w:t>
-      </w:r>
-      <w:r>
-        <w:t xml:space="preserve"> </w:t>
-      </w:r>
-      <w:r>
-        <w:t>(d’application ou de scripts)</w:t>
-      </w:r>
-      <w:r>
-        <w:t>.</w:t>
+        <w:t>Diagramme d’état</w:t>
       </w:r>
     </w:p>
     <w:p>
       <w:pPr>
         <w:pStyle w:val="Help"/>
-        <w:numPr>
-          <w:ilvl w:val="0"/>
-          <w:numId w:val="18"/>
-        </w:numPr>
-        <w:rPr>
-          <w:i w:val="0"/>
-        </w:rPr>
-      </w:pPr>
-      <w:r>
-        <w:t>D</w:t>
-      </w:r>
-      <w:r>
-        <w:t>iagramme de navigation des pages</w:t>
-      </w:r>
-      <w:r>
-        <w:t xml:space="preserve"> (site web)</w:t>
-      </w:r>
-    </w:p>
-    <w:p>
-      <w:pPr>
-        <w:pStyle w:val="Help"/>
-        <w:numPr>
-          <w:ilvl w:val="0"/>
-          <w:numId w:val="18"/>
-        </w:numPr>
-        <w:rPr>
-          <w:i w:val="0"/>
-        </w:rPr>
-      </w:pPr>
-      <w:r>
-        <w:t>Diagramme de séquence</w:t>
-      </w:r>
-    </w:p>
-    <w:p>
-      <w:pPr>
-        <w:pStyle w:val="Help"/>
-        <w:numPr>
-          <w:ilvl w:val="0"/>
-          <w:numId w:val="18"/>
-        </w:numPr>
-        <w:rPr>
-          <w:i w:val="0"/>
-        </w:rPr>
-      </w:pPr>
-      <w:r>
-        <w:t>Diagramme d’état</w:t>
-      </w:r>
-    </w:p>
-    <w:p>
-      <w:pPr>
-        <w:pStyle w:val="Help"/>
       </w:pPr>
       <w:r>
         <w:t xml:space="preserve">NOTE : </w:t>
@@ -4301,35 +4378,35 @@
       <w:pPr>
         <w:pStyle w:val="Titre3"/>
       </w:pPr>
-      <w:bookmarkStart w:id="25" w:name="_Toc2333865"/>
+      <w:bookmarkStart w:id="24" w:name="_Toc2333865"/>
       <w:r>
         <w:t>Point 1</w:t>
       </w:r>
+      <w:bookmarkEnd w:id="24"/>
+    </w:p>
+    <w:p>
+      <w:pPr>
+        <w:pStyle w:val="Titre3"/>
+      </w:pPr>
+      <w:bookmarkStart w:id="25" w:name="_Toc2333866"/>
+      <w:r>
+        <w:t>Point 2</w:t>
+      </w:r>
       <w:bookmarkEnd w:id="25"/>
     </w:p>
     <w:p>
       <w:pPr>
         <w:pStyle w:val="Titre3"/>
       </w:pPr>
-      <w:bookmarkStart w:id="26" w:name="_Toc2333866"/>
-      <w:r>
-        <w:t>Point 2</w:t>
+      <w:bookmarkStart w:id="26" w:name="_Toc2333867"/>
+      <w:r>
+        <w:t>Point …</w:t>
       </w:r>
       <w:bookmarkEnd w:id="26"/>
     </w:p>
-    <w:p>
-      <w:pPr>
-        <w:pStyle w:val="Titre3"/>
-      </w:pPr>
-      <w:bookmarkStart w:id="27" w:name="_Toc2333867"/>
-      <w:r>
-        <w:t>Point …</w:t>
-      </w:r>
-      <w:bookmarkEnd w:id="27"/>
-    </w:p>
+    <w:bookmarkEnd w:id="18"/>
     <w:bookmarkEnd w:id="19"/>
     <w:bookmarkEnd w:id="20"/>
-    <w:bookmarkEnd w:id="21"/>
     <w:p>
       <w:pPr>
         <w:pStyle w:val="Help"/>
@@ -4387,7 +4464,7 @@
           <w:iCs/>
         </w:rPr>
       </w:pPr>
-      <w:bookmarkStart w:id="28" w:name="_Toc2333868"/>
+      <w:bookmarkStart w:id="27" w:name="_Toc2333868"/>
       <w:r>
         <w:rPr>
           <w:i w:val="0"/>
@@ -4395,27 +4472,27 @@
         </w:rPr>
         <w:t>Livraisons</w:t>
       </w:r>
+      <w:bookmarkEnd w:id="27"/>
+    </w:p>
+    <w:p>
+      <w:pPr>
+        <w:pStyle w:val="Help"/>
+      </w:pPr>
+      <w:r>
+        <w:t>Identification, date et raison de chaque livraison formelle effectuée au cours du projet.</w:t>
+      </w:r>
+    </w:p>
+    <w:p>
+      <w:pPr>
+        <w:pStyle w:val="Titre1"/>
+      </w:pPr>
+      <w:bookmarkStart w:id="28" w:name="_Toc2333869"/>
+      <w:bookmarkStart w:id="29" w:name="_Toc25553321"/>
+      <w:bookmarkStart w:id="30" w:name="_Toc71691025"/>
+      <w:r>
+        <w:t>Tests</w:t>
+      </w:r>
       <w:bookmarkEnd w:id="28"/>
-    </w:p>
-    <w:p>
-      <w:pPr>
-        <w:pStyle w:val="Help"/>
-      </w:pPr>
-      <w:r>
-        <w:t>Identification, date et raison de chaque livraison formelle effectuée au cours du projet.</w:t>
-      </w:r>
-    </w:p>
-    <w:p>
-      <w:pPr>
-        <w:pStyle w:val="Titre1"/>
-      </w:pPr>
-      <w:bookmarkStart w:id="29" w:name="_Toc2333869"/>
-      <w:bookmarkStart w:id="30" w:name="_Toc25553321"/>
-      <w:bookmarkStart w:id="31" w:name="_Toc71691025"/>
-      <w:r>
-        <w:t>Tests</w:t>
-      </w:r>
-      <w:bookmarkEnd w:id="29"/>
     </w:p>
     <w:p>
       <w:pPr>
@@ -4425,7 +4502,7 @@
           <w:iCs/>
         </w:rPr>
       </w:pPr>
-      <w:bookmarkStart w:id="32" w:name="_Toc2333870"/>
+      <w:bookmarkStart w:id="31" w:name="_Toc2333870"/>
       <w:r>
         <w:rPr>
           <w:i w:val="0"/>
@@ -4440,7 +4517,7 @@
         </w:rPr>
         <w:t>est</w:t>
       </w:r>
-      <w:bookmarkEnd w:id="30"/>
+      <w:bookmarkEnd w:id="29"/>
       <w:r>
         <w:rPr>
           <w:i w:val="0"/>
@@ -4448,15 +4525,20 @@
         </w:rPr>
         <w:t>s effectués</w:t>
       </w:r>
+      <w:bookmarkEnd w:id="30"/>
       <w:bookmarkEnd w:id="31"/>
+    </w:p>
+    <w:p>
+      <w:pPr>
+        <w:pStyle w:val="Help"/>
+      </w:pPr>
+      <w:r>
+        <w:t>Tableau de résultat des</w:t>
+      </w:r>
+      <w:bookmarkStart w:id="32" w:name="_GoBack"/>
       <w:bookmarkEnd w:id="32"/>
-    </w:p>
-    <w:p>
-      <w:pPr>
-        <w:pStyle w:val="Help"/>
-      </w:pPr>
-      <w:r>
-        <w:t>Tableau de résultat des tests, tels que décrit dans le support de cours ICT-431</w:t>
+      <w:r>
+        <w:t xml:space="preserve"> tests, tels que décrit dans le support de cours ICT-431</w:t>
       </w:r>
     </w:p>
     <w:p>
@@ -4501,7 +4583,15 @@
       </w:pPr>
       <w:bookmarkStart w:id="36" w:name="_Toc25553323"/>
       <w:r>
-        <w:t xml:space="preserve">S'il reste encore des erreurs: </w:t>
+        <w:t xml:space="preserve">S'il reste encore des </w:t>
+      </w:r>
+      <w:proofErr w:type="gramStart"/>
+      <w:r>
+        <w:t>erreurs:</w:t>
+      </w:r>
+      <w:proofErr w:type="gramEnd"/>
+      <w:r>
+        <w:t xml:space="preserve"> </w:t>
       </w:r>
     </w:p>
     <w:p>
@@ -4566,8 +4656,13 @@
         <w:pStyle w:val="Help"/>
       </w:pPr>
       <w:r>
-        <w:t>Développez en tous cas les points suivants:</w:t>
-      </w:r>
+        <w:t xml:space="preserve">Développez en tous cas les points </w:t>
+      </w:r>
+      <w:proofErr w:type="gramStart"/>
+      <w:r>
+        <w:t>suivants:</w:t>
+      </w:r>
+      <w:proofErr w:type="gramEnd"/>
     </w:p>
     <w:p>
       <w:pPr>
@@ -4590,7 +4685,6 @@
         </w:numPr>
       </w:pPr>
       <w:r>
-        <w:lastRenderedPageBreak/>
         <w:t>Comparaison entre ce qui avait prévu et ce qui s’est passé, en termes de planning et (éventuellement) de budget</w:t>
       </w:r>
     </w:p>
@@ -4627,6 +4721,7 @@
         </w:numPr>
       </w:pPr>
       <w:r>
+        <w:lastRenderedPageBreak/>
         <w:t>Suites possibles pour le projet (évolutions &amp; améliorations)</w:t>
       </w:r>
     </w:p>
@@ -4679,7 +4774,15 @@
         <w:t>s</w:t>
       </w:r>
       <w:r>
-        <w:t xml:space="preserve"> (Titre, auteur, date), des sites Internet (URL) consultés, des articles (Revue, date, titre, auteur)… Et de toutes les aides externes (noms)   </w:t>
+        <w:t xml:space="preserve"> (Titre, auteur, date), des sites Internet (URL) consultés, des articles (Revue, date, titre, </w:t>
+      </w:r>
+      <w:proofErr w:type="gramStart"/>
+      <w:r>
+        <w:t>auteur)…</w:t>
+      </w:r>
+      <w:proofErr w:type="gramEnd"/>
+      <w:r>
+        <w:t xml:space="preserve"> Et de toutes les aides externes (noms)   </w:t>
       </w:r>
     </w:p>
     <w:p>
@@ -4797,8 +4900,8 @@
       </w:pPr>
     </w:p>
     <w:sectPr>
-      <w:headerReference w:type="default" r:id="rId11"/>
-      <w:footerReference w:type="default" r:id="rId12"/>
+      <w:headerReference w:type="default" r:id="rId12"/>
+      <w:footerReference w:type="default" r:id="rId13"/>
       <w:pgSz w:w="11906" w:h="16838" w:code="9"/>
       <w:pgMar w:top="1418" w:right="1418" w:bottom="1418" w:left="1418" w:header="720" w:footer="720" w:gutter="0"/>
       <w:cols w:space="720"/>
@@ -4865,7 +4968,7 @@
         <w:rStyle w:val="Numrodepage"/>
         <w:noProof/>
       </w:rPr>
-      <w:t>6</w:t>
+      <w:t>4</w:t>
     </w:r>
     <w:r>
       <w:rPr>
@@ -4889,7 +4992,7 @@
       <w:rPr>
         <w:noProof/>
       </w:rPr>
-      <w:t>29/03/2019 10:54:00</w:t>
+      <w:t>03/04/2019 11:59:00</w:t>
     </w:r>
     <w:r>
       <w:rPr>
@@ -9842,7 +9945,7 @@
 </file>
 
 <file path=customXml/itemProps1.xml><?xml version="1.0" encoding="utf-8"?>
-<ds:datastoreItem xmlns:ds="http://schemas.openxmlformats.org/officeDocument/2006/customXml" ds:itemID="{3607693D-2B54-4B48-99DD-44F41661E0A4}">
+<ds:datastoreItem xmlns:ds="http://schemas.openxmlformats.org/officeDocument/2006/customXml" ds:itemID="{D33EEA74-5594-424D-AD66-505CB653D800}">
   <ds:schemaRefs>
     <ds:schemaRef ds:uri="http://schemas.openxmlformats.org/officeDocument/2006/bibliography"/>
   </ds:schemaRefs>

</xml_diff>